<commit_message>
se actualizo los archivos de excel
</commit_message>
<xml_diff>
--- a/public/php/mante/descarga.docx
+++ b/public/php/mante/descarga.docx
@@ -497,7 +497,7 @@
               <w:rPr>
                 <w:lang w:val="es-MX"/>
               </w:rPr>
-              <w:t>15</w:t>
+              <w:t>16</w:t>
             </w:r>
           </w:p>
         </w:tc>
@@ -780,7 +780,7 @@
               <w:t xml:space="preserve">                </w:t>
             </w:r>
             <w:r>
-              <w:t>Comercilazacion</w:t>
+              <w:t>SISTEMAS</w:t>
             </w:r>
           </w:p>
         </w:tc>
@@ -937,7 +937,7 @@
           </w:tcPr>
           <w:p>
             <w:r>
-              <w:t xml:space="preserve">         clips</w:t>
+              <w:t xml:space="preserve">         ARCHIVADOR RECOPILADOR TAMAÑO CARTA COLO</w:t>
             </w:r>
           </w:p>
         </w:tc>
@@ -953,7 +953,7 @@
           </w:tcPr>
           <w:p>
             <w:r>
-              <w:t xml:space="preserve"> CAJA</w:t>
+              <w:t xml:space="preserve"> BOTE</w:t>
             </w:r>
           </w:p>
         </w:tc>
@@ -969,7 +969,7 @@
           </w:tcPr>
           <w:p>
             <w:r>
-              <w:t>1</w:t>
+              <w:t>2</w:t>
             </w:r>
           </w:p>
         </w:tc>

</xml_diff>